<commit_message>
Recurssion and merge sort
</commit_message>
<xml_diff>
--- a/Data structures and algorithms.docx
+++ b/Data structures and algorithms.docx
@@ -213,7 +213,21 @@
           <w:sz w:val="24"/>
           <w:szCs w:val="24"/>
         </w:rPr>
-        <w:t xml:space="preserve">Inserting, updating or deleting an element at a specific index is also </w:t>
+        <w:t xml:space="preserve">Inserting, </w:t>
+      </w:r>
+      <w:r>
+        <w:rPr>
+          <w:sz w:val="24"/>
+          <w:szCs w:val="24"/>
+        </w:rPr>
+        <w:t>updating,</w:t>
+      </w:r>
+      <w:r>
+        <w:rPr>
+          <w:sz w:val="24"/>
+          <w:szCs w:val="24"/>
+        </w:rPr>
+        <w:t xml:space="preserve"> or deleting an element at a specific index is also </w:t>
       </w:r>
       <w:proofErr w:type="gramStart"/>
       <w:r>
@@ -251,15 +265,13 @@
         </w:rPr>
         <w:t xml:space="preserve">Deleting an element by shifting elements or if you don’t have the </w:t>
       </w:r>
-      <w:proofErr w:type="gramStart"/>
-      <w:r>
-        <w:rPr>
-          <w:sz w:val="24"/>
-          <w:szCs w:val="24"/>
-        </w:rPr>
-        <w:t>index</w:t>
-      </w:r>
-      <w:proofErr w:type="gramEnd"/>
+      <w:r>
+        <w:rPr>
+          <w:sz w:val="24"/>
+          <w:szCs w:val="24"/>
+        </w:rPr>
+        <w:t>index,</w:t>
+      </w:r>
       <w:r>
         <w:rPr>
           <w:sz w:val="24"/>
@@ -348,16 +360,14 @@
         </w:rPr>
         <w:t xml:space="preserve"> is greater </w:t>
       </w:r>
-      <w:proofErr w:type="spellStart"/>
-      <w:r>
-        <w:rPr>
-          <w:rFonts w:cstheme="minorHAnsi"/>
-          <w:sz w:val="24"/>
-          <w:szCs w:val="24"/>
-        </w:rPr>
-        <w:t>then</w:t>
-      </w:r>
-      <w:proofErr w:type="spellEnd"/>
+      <w:r>
+        <w:rPr>
+          <w:rFonts w:cstheme="minorHAnsi"/>
+          <w:sz w:val="24"/>
+          <w:szCs w:val="24"/>
+        </w:rPr>
+        <w:t>than</w:t>
+      </w:r>
       <w:r>
         <w:rPr>
           <w:rFonts w:cstheme="minorHAnsi"/>
@@ -456,16 +466,14 @@
         </w:rPr>
         <w:t xml:space="preserve"> an </w:t>
       </w:r>
-      <w:proofErr w:type="gramStart"/>
-      <w:r>
-        <w:rPr>
-          <w:rFonts w:cstheme="minorHAnsi"/>
-          <w:sz w:val="24"/>
-          <w:szCs w:val="24"/>
-        </w:rPr>
-        <w:t>in place</w:t>
-      </w:r>
-      <w:proofErr w:type="gramEnd"/>
+      <w:r>
+        <w:rPr>
+          <w:rFonts w:cstheme="minorHAnsi"/>
+          <w:sz w:val="24"/>
+          <w:szCs w:val="24"/>
+        </w:rPr>
+        <w:t>in-place</w:t>
+      </w:r>
       <w:r>
         <w:rPr>
           <w:rFonts w:cstheme="minorHAnsi"/>
@@ -1508,16 +1516,14 @@
         <w:lastRenderedPageBreak/>
         <w:t xml:space="preserve">The gap value </w:t>
       </w:r>
-      <w:proofErr w:type="gramStart"/>
-      <w:r>
-        <w:rPr>
-          <w:rFonts w:cstheme="minorHAnsi"/>
-          <w:sz w:val="24"/>
-          <w:szCs w:val="24"/>
-        </w:rPr>
-        <w:t>influence</w:t>
-      </w:r>
-      <w:proofErr w:type="gramEnd"/>
+      <w:r>
+        <w:rPr>
+          <w:rFonts w:cstheme="minorHAnsi"/>
+          <w:sz w:val="24"/>
+          <w:szCs w:val="24"/>
+        </w:rPr>
+        <w:t>influences</w:t>
+      </w:r>
       <w:r>
         <w:rPr>
           <w:rFonts w:cstheme="minorHAnsi"/>
@@ -1716,6 +1722,297 @@
         </w:rPr>
         <w:t xml:space="preserve">Worst case time complexity is </w:t>
       </w:r>
+      <w:r>
+        <w:rPr>
+          <w:rFonts w:cstheme="minorHAnsi"/>
+          <w:sz w:val="24"/>
+          <w:szCs w:val="24"/>
+        </w:rPr>
+        <w:t>quadratic,</w:t>
+      </w:r>
+      <w:r>
+        <w:rPr>
+          <w:rFonts w:cstheme="minorHAnsi"/>
+          <w:sz w:val="24"/>
+          <w:szCs w:val="24"/>
+        </w:rPr>
+        <w:t xml:space="preserve"> but it depends on the gap value</w:t>
+      </w:r>
+    </w:p>
+    <w:p>
+      <w:pPr>
+        <w:pStyle w:val="ListParagraph"/>
+        <w:numPr>
+          <w:ilvl w:val="0"/>
+          <w:numId w:val="10"/>
+        </w:numPr>
+        <w:rPr>
+          <w:rFonts w:cstheme="minorHAnsi"/>
+          <w:sz w:val="24"/>
+          <w:szCs w:val="24"/>
+        </w:rPr>
+      </w:pPr>
+      <w:r>
+        <w:rPr>
+          <w:rFonts w:cstheme="minorHAnsi"/>
+          <w:sz w:val="24"/>
+          <w:szCs w:val="24"/>
+        </w:rPr>
+        <w:t>Does not require as much shifting</w:t>
+      </w:r>
+    </w:p>
+    <w:p>
+      <w:pPr>
+        <w:pStyle w:val="ListParagraph"/>
+        <w:numPr>
+          <w:ilvl w:val="0"/>
+          <w:numId w:val="10"/>
+        </w:numPr>
+        <w:rPr>
+          <w:rFonts w:cstheme="minorHAnsi"/>
+          <w:sz w:val="24"/>
+          <w:szCs w:val="24"/>
+        </w:rPr>
+      </w:pPr>
+      <w:r>
+        <w:rPr>
+          <w:rFonts w:cstheme="minorHAnsi"/>
+          <w:sz w:val="24"/>
+          <w:szCs w:val="24"/>
+        </w:rPr>
+        <w:t>Unstable algorithm</w:t>
+      </w:r>
+    </w:p>
+    <w:p>
+      <w:pPr>
+        <w:rPr>
+          <w:rFonts w:asciiTheme="majorHAnsi" w:hAnsiTheme="majorHAnsi" w:cstheme="majorHAnsi"/>
+          <w:b/>
+          <w:bCs/>
+          <w:color w:val="7F7F7F" w:themeColor="text1" w:themeTint="80"/>
+        </w:rPr>
+      </w:pPr>
+      <w:r>
+        <w:rPr>
+          <w:rFonts w:asciiTheme="majorHAnsi" w:hAnsiTheme="majorHAnsi" w:cstheme="majorHAnsi"/>
+          <w:b/>
+          <w:bCs/>
+          <w:color w:val="7F7F7F" w:themeColor="text1" w:themeTint="80"/>
+        </w:rPr>
+        <w:t>Recursion</w:t>
+      </w:r>
+    </w:p>
+    <w:p>
+      <w:pPr>
+        <w:pStyle w:val="ListParagraph"/>
+        <w:numPr>
+          <w:ilvl w:val="0"/>
+          <w:numId w:val="11"/>
+        </w:numPr>
+        <w:rPr>
+          <w:rFonts w:cstheme="minorHAnsi"/>
+          <w:sz w:val="24"/>
+          <w:szCs w:val="24"/>
+        </w:rPr>
+      </w:pPr>
+      <w:r>
+        <w:rPr>
+          <w:rFonts w:cstheme="minorHAnsi"/>
+          <w:sz w:val="24"/>
+          <w:szCs w:val="24"/>
+        </w:rPr>
+        <w:t>Factorial examples:</w:t>
+      </w:r>
+    </w:p>
+    <w:p>
+      <w:pPr>
+        <w:pStyle w:val="ListParagraph"/>
+        <w:numPr>
+          <w:ilvl w:val="1"/>
+          <w:numId w:val="11"/>
+        </w:numPr>
+        <w:rPr>
+          <w:rFonts w:cstheme="minorHAnsi"/>
+          <w:sz w:val="24"/>
+          <w:szCs w:val="24"/>
+        </w:rPr>
+      </w:pPr>
+      <w:r>
+        <w:rPr>
+          <w:rFonts w:cstheme="minorHAnsi"/>
+          <w:sz w:val="24"/>
+          <w:szCs w:val="24"/>
+        </w:rPr>
+        <w:t>If a num is equal to 0 the factorial is 1</w:t>
+      </w:r>
+    </w:p>
+    <w:p>
+      <w:pPr>
+        <w:pStyle w:val="ListParagraph"/>
+        <w:numPr>
+          <w:ilvl w:val="1"/>
+          <w:numId w:val="11"/>
+        </w:numPr>
+        <w:rPr>
+          <w:rFonts w:cstheme="minorHAnsi"/>
+          <w:sz w:val="24"/>
+          <w:szCs w:val="24"/>
+        </w:rPr>
+      </w:pPr>
+      <w:r>
+        <w:rPr>
+          <w:rFonts w:cstheme="minorHAnsi"/>
+          <w:sz w:val="24"/>
+          <w:szCs w:val="24"/>
+        </w:rPr>
+        <w:t>Otherwise, we set multiplier to 1</w:t>
+      </w:r>
+    </w:p>
+    <w:p>
+      <w:pPr>
+        <w:pStyle w:val="ListParagraph"/>
+        <w:numPr>
+          <w:ilvl w:val="1"/>
+          <w:numId w:val="11"/>
+        </w:numPr>
+        <w:rPr>
+          <w:rFonts w:cstheme="minorHAnsi"/>
+          <w:sz w:val="24"/>
+          <w:szCs w:val="24"/>
+        </w:rPr>
+      </w:pPr>
+      <w:r>
+        <w:rPr>
+          <w:rFonts w:cstheme="minorHAnsi"/>
+          <w:sz w:val="24"/>
+          <w:szCs w:val="24"/>
+        </w:rPr>
+        <w:t>Set factorial to 1</w:t>
+      </w:r>
+    </w:p>
+    <w:p>
+      <w:pPr>
+        <w:pStyle w:val="ListParagraph"/>
+        <w:numPr>
+          <w:ilvl w:val="1"/>
+          <w:numId w:val="11"/>
+        </w:numPr>
+        <w:rPr>
+          <w:rFonts w:cstheme="minorHAnsi"/>
+          <w:sz w:val="24"/>
+          <w:szCs w:val="24"/>
+        </w:rPr>
+      </w:pPr>
+      <w:r>
+        <w:rPr>
+          <w:rFonts w:cstheme="minorHAnsi"/>
+          <w:sz w:val="24"/>
+          <w:szCs w:val="24"/>
+        </w:rPr>
+        <w:t xml:space="preserve">While multiplier is not equal to num, do steps 5 and 6 </w:t>
+      </w:r>
+    </w:p>
+    <w:p>
+      <w:pPr>
+        <w:pStyle w:val="ListParagraph"/>
+        <w:numPr>
+          <w:ilvl w:val="1"/>
+          <w:numId w:val="11"/>
+        </w:numPr>
+        <w:rPr>
+          <w:rFonts w:cstheme="minorHAnsi"/>
+          <w:sz w:val="24"/>
+          <w:szCs w:val="24"/>
+        </w:rPr>
+      </w:pPr>
+      <w:r>
+        <w:rPr>
+          <w:rFonts w:cstheme="minorHAnsi"/>
+          <w:sz w:val="24"/>
+          <w:szCs w:val="24"/>
+        </w:rPr>
+        <w:t xml:space="preserve">Multiply factorial by multiplier and assign the result to factorial </w:t>
+      </w:r>
+    </w:p>
+    <w:p>
+      <w:pPr>
+        <w:pStyle w:val="ListParagraph"/>
+        <w:numPr>
+          <w:ilvl w:val="1"/>
+          <w:numId w:val="11"/>
+        </w:numPr>
+        <w:rPr>
+          <w:rFonts w:cstheme="minorHAnsi"/>
+          <w:sz w:val="24"/>
+          <w:szCs w:val="24"/>
+        </w:rPr>
+      </w:pPr>
+      <w:r>
+        <w:rPr>
+          <w:rFonts w:cstheme="minorHAnsi"/>
+          <w:sz w:val="24"/>
+          <w:szCs w:val="24"/>
+        </w:rPr>
+        <w:t>Add 1 to multiplier</w:t>
+      </w:r>
+    </w:p>
+    <w:p>
+      <w:pPr>
+        <w:pStyle w:val="ListParagraph"/>
+        <w:numPr>
+          <w:ilvl w:val="1"/>
+          <w:numId w:val="11"/>
+        </w:numPr>
+        <w:rPr>
+          <w:rFonts w:cstheme="minorHAnsi"/>
+          <w:sz w:val="24"/>
+          <w:szCs w:val="24"/>
+        </w:rPr>
+      </w:pPr>
+      <w:r>
+        <w:rPr>
+          <w:rFonts w:cstheme="minorHAnsi"/>
+          <w:sz w:val="24"/>
+          <w:szCs w:val="24"/>
+        </w:rPr>
+        <w:t>Stop. The result is factorial.</w:t>
+      </w:r>
+    </w:p>
+    <w:p>
+      <w:pPr>
+        <w:pStyle w:val="ListParagraph"/>
+        <w:numPr>
+          <w:ilvl w:val="0"/>
+          <w:numId w:val="11"/>
+        </w:numPr>
+        <w:rPr>
+          <w:rFonts w:cstheme="minorHAnsi"/>
+          <w:sz w:val="24"/>
+          <w:szCs w:val="24"/>
+        </w:rPr>
+      </w:pPr>
+      <w:r>
+        <w:rPr>
+          <w:rFonts w:cstheme="minorHAnsi"/>
+          <w:sz w:val="24"/>
+          <w:szCs w:val="24"/>
+        </w:rPr>
+        <w:t>A recursive method relies on different calls to the same function until the base condition is met and then all the calls are answered to get the final answer</w:t>
+      </w:r>
+    </w:p>
+    <w:p>
+      <w:pPr>
+        <w:pStyle w:val="ListParagraph"/>
+        <w:numPr>
+          <w:ilvl w:val="0"/>
+          <w:numId w:val="11"/>
+        </w:numPr>
+        <w:rPr>
+          <w:rFonts w:cstheme="minorHAnsi"/>
+          <w:sz w:val="24"/>
+          <w:szCs w:val="24"/>
+        </w:rPr>
+      </w:pPr>
       <w:proofErr w:type="gramStart"/>
       <w:r>
         <w:rPr>
@@ -1723,7 +2020,7 @@
           <w:sz w:val="24"/>
           <w:szCs w:val="24"/>
         </w:rPr>
-        <w:t>quadratic</w:t>
+        <w:t>So</w:t>
       </w:r>
       <w:proofErr w:type="gramEnd"/>
       <w:r>
@@ -1732,57 +2029,746 @@
           <w:sz w:val="24"/>
           <w:szCs w:val="24"/>
         </w:rPr>
-        <w:t xml:space="preserve"> but it depends on the gap value</w:t>
-      </w:r>
-    </w:p>
-    <w:p>
-      <w:pPr>
-        <w:pStyle w:val="ListParagraph"/>
-        <w:numPr>
-          <w:ilvl w:val="0"/>
-          <w:numId w:val="10"/>
-        </w:numPr>
-        <w:rPr>
-          <w:rFonts w:cstheme="minorHAnsi"/>
-          <w:sz w:val="24"/>
-          <w:szCs w:val="24"/>
-        </w:rPr>
-      </w:pPr>
-      <w:r>
-        <w:rPr>
-          <w:rFonts w:cstheme="minorHAnsi"/>
-          <w:sz w:val="24"/>
-          <w:szCs w:val="24"/>
-        </w:rPr>
-        <w:t>Does not require as much shifting</w:t>
-      </w:r>
-    </w:p>
-    <w:p>
-      <w:pPr>
-        <w:pStyle w:val="ListParagraph"/>
-        <w:numPr>
-          <w:ilvl w:val="0"/>
-          <w:numId w:val="10"/>
-        </w:numPr>
-        <w:rPr>
-          <w:rFonts w:cstheme="minorHAnsi"/>
-          <w:sz w:val="24"/>
-          <w:szCs w:val="24"/>
-        </w:rPr>
-      </w:pPr>
-      <w:r>
-        <w:rPr>
-          <w:rFonts w:cstheme="minorHAnsi"/>
-          <w:sz w:val="24"/>
-          <w:szCs w:val="24"/>
-        </w:rPr>
-        <w:t>Unstable algorithm</w:t>
-      </w:r>
-    </w:p>
-    <w:p>
-      <w:pPr>
-        <w:rPr>
-          <w:rFonts w:cstheme="minorHAnsi"/>
+        <w:t xml:space="preserve"> it may imply a lot of processes </w:t>
+      </w:r>
+    </w:p>
+    <w:p>
+      <w:pPr>
+        <w:pStyle w:val="ListParagraph"/>
+        <w:numPr>
+          <w:ilvl w:val="0"/>
+          <w:numId w:val="11"/>
+        </w:numPr>
+        <w:rPr>
+          <w:rFonts w:cstheme="minorHAnsi"/>
+          <w:sz w:val="24"/>
+          <w:szCs w:val="24"/>
+        </w:rPr>
+      </w:pPr>
+      <w:proofErr w:type="gramStart"/>
+      <w:r>
+        <w:rPr>
+          <w:rFonts w:cstheme="minorHAnsi"/>
+          <w:sz w:val="24"/>
+          <w:szCs w:val="24"/>
+        </w:rPr>
+        <w:t>Usually</w:t>
+      </w:r>
+      <w:proofErr w:type="gramEnd"/>
+      <w:r>
+        <w:rPr>
+          <w:rFonts w:cstheme="minorHAnsi"/>
+          <w:sz w:val="24"/>
+          <w:szCs w:val="24"/>
+        </w:rPr>
+        <w:t xml:space="preserve"> iterative implementation runs faster and uses less memory, however sometimes it is not understandable code.</w:t>
+      </w:r>
+    </w:p>
+    <w:p>
+      <w:pPr>
+        <w:pStyle w:val="ListParagraph"/>
+        <w:numPr>
+          <w:ilvl w:val="0"/>
+          <w:numId w:val="11"/>
+        </w:numPr>
+        <w:rPr>
+          <w:rFonts w:cstheme="minorHAnsi"/>
+          <w:sz w:val="24"/>
+          <w:szCs w:val="24"/>
+        </w:rPr>
+      </w:pPr>
+      <w:r>
+        <w:rPr>
+          <w:rFonts w:cstheme="minorHAnsi"/>
+          <w:sz w:val="24"/>
+          <w:szCs w:val="24"/>
+        </w:rPr>
+        <w:t>Without a base condition you get a stack overflow exception</w:t>
+      </w:r>
+    </w:p>
+    <w:p>
+      <w:pPr>
+        <w:pStyle w:val="ListParagraph"/>
+        <w:numPr>
+          <w:ilvl w:val="0"/>
+          <w:numId w:val="11"/>
+        </w:numPr>
+        <w:rPr>
+          <w:rFonts w:cstheme="minorHAnsi"/>
+          <w:sz w:val="24"/>
+          <w:szCs w:val="24"/>
+        </w:rPr>
+      </w:pPr>
+      <w:r>
+        <w:rPr>
+          <w:rFonts w:cstheme="minorHAnsi"/>
+          <w:sz w:val="24"/>
+          <w:szCs w:val="24"/>
+        </w:rPr>
+        <w:t>You may get a stack overflow exception with a base condition if the algorithm. Does not get to the base condition quick enough</w:t>
+      </w:r>
+    </w:p>
+    <w:p>
+      <w:pPr>
+        <w:rPr>
+          <w:rFonts w:asciiTheme="majorHAnsi" w:hAnsiTheme="majorHAnsi" w:cstheme="majorHAnsi"/>
+          <w:b/>
+          <w:bCs/>
+          <w:color w:val="7F7F7F" w:themeColor="text1" w:themeTint="80"/>
+        </w:rPr>
+      </w:pPr>
+      <w:r>
+        <w:rPr>
+          <w:rFonts w:asciiTheme="majorHAnsi" w:hAnsiTheme="majorHAnsi" w:cstheme="majorHAnsi"/>
+          <w:b/>
+          <w:bCs/>
+          <w:color w:val="7F7F7F" w:themeColor="text1" w:themeTint="80"/>
+        </w:rPr>
+        <w:t>Merge sort</w:t>
+      </w:r>
+    </w:p>
+    <w:p>
+      <w:pPr>
+        <w:pStyle w:val="ListParagraph"/>
+        <w:numPr>
+          <w:ilvl w:val="0"/>
+          <w:numId w:val="12"/>
+        </w:numPr>
+        <w:rPr>
+          <w:rFonts w:cstheme="minorHAnsi"/>
+          <w:color w:val="7F7F7F" w:themeColor="text1" w:themeTint="80"/>
+          <w:sz w:val="24"/>
+          <w:szCs w:val="24"/>
+        </w:rPr>
+      </w:pPr>
+      <w:r>
+        <w:rPr>
+          <w:rFonts w:cstheme="minorHAnsi"/>
+          <w:sz w:val="24"/>
+          <w:szCs w:val="24"/>
+        </w:rPr>
+        <w:t>Divide and conquer algorithm</w:t>
+      </w:r>
+    </w:p>
+    <w:p>
+      <w:pPr>
+        <w:pStyle w:val="ListParagraph"/>
+        <w:numPr>
+          <w:ilvl w:val="0"/>
+          <w:numId w:val="12"/>
+        </w:numPr>
+        <w:rPr>
+          <w:rFonts w:cstheme="minorHAnsi"/>
+          <w:color w:val="7F7F7F" w:themeColor="text1" w:themeTint="80"/>
+          <w:sz w:val="24"/>
+          <w:szCs w:val="24"/>
+        </w:rPr>
+      </w:pPr>
+      <w:r>
+        <w:rPr>
+          <w:rFonts w:cstheme="minorHAnsi"/>
+          <w:sz w:val="24"/>
+          <w:szCs w:val="24"/>
+        </w:rPr>
+        <w:t>Recursive algorithm</w:t>
+      </w:r>
+    </w:p>
+    <w:p>
+      <w:pPr>
+        <w:pStyle w:val="ListParagraph"/>
+        <w:numPr>
+          <w:ilvl w:val="0"/>
+          <w:numId w:val="12"/>
+        </w:numPr>
+        <w:rPr>
+          <w:rFonts w:cstheme="minorHAnsi"/>
+          <w:color w:val="7F7F7F" w:themeColor="text1" w:themeTint="80"/>
+          <w:sz w:val="24"/>
+          <w:szCs w:val="24"/>
+        </w:rPr>
+      </w:pPr>
+      <w:r>
+        <w:rPr>
+          <w:rFonts w:cstheme="minorHAnsi"/>
+          <w:sz w:val="24"/>
+          <w:szCs w:val="24"/>
+        </w:rPr>
+        <w:t>Two phases: Splitting and Merging</w:t>
+      </w:r>
+    </w:p>
+    <w:p>
+      <w:pPr>
+        <w:pStyle w:val="ListParagraph"/>
+        <w:numPr>
+          <w:ilvl w:val="0"/>
+          <w:numId w:val="12"/>
+        </w:numPr>
+        <w:rPr>
+          <w:rFonts w:cstheme="minorHAnsi"/>
+          <w:color w:val="7F7F7F" w:themeColor="text1" w:themeTint="80"/>
+          <w:sz w:val="24"/>
+          <w:szCs w:val="24"/>
+        </w:rPr>
+      </w:pPr>
+      <w:r>
+        <w:rPr>
+          <w:rFonts w:cstheme="minorHAnsi"/>
+          <w:sz w:val="24"/>
+          <w:szCs w:val="24"/>
+        </w:rPr>
+        <w:t>Splitting phase leads to faster sorting during the merging phase</w:t>
+      </w:r>
+    </w:p>
+    <w:p>
+      <w:pPr>
+        <w:pStyle w:val="ListParagraph"/>
+        <w:numPr>
+          <w:ilvl w:val="0"/>
+          <w:numId w:val="12"/>
+        </w:numPr>
+        <w:rPr>
+          <w:rFonts w:cstheme="minorHAnsi"/>
+          <w:color w:val="7F7F7F" w:themeColor="text1" w:themeTint="80"/>
+          <w:sz w:val="24"/>
+          <w:szCs w:val="24"/>
+        </w:rPr>
+      </w:pPr>
+      <w:r>
+        <w:rPr>
+          <w:rFonts w:cstheme="minorHAnsi"/>
+          <w:sz w:val="24"/>
+          <w:szCs w:val="24"/>
+        </w:rPr>
+        <w:t>Splitting is logical</w:t>
+      </w:r>
+    </w:p>
+    <w:p>
+      <w:pPr>
+        <w:pStyle w:val="ListParagraph"/>
+        <w:numPr>
+          <w:ilvl w:val="0"/>
+          <w:numId w:val="12"/>
+        </w:numPr>
+        <w:rPr>
+          <w:rFonts w:cstheme="minorHAnsi"/>
+          <w:color w:val="7F7F7F" w:themeColor="text1" w:themeTint="80"/>
+          <w:sz w:val="24"/>
+          <w:szCs w:val="24"/>
+        </w:rPr>
+      </w:pPr>
+      <w:r>
+        <w:rPr>
+          <w:rFonts w:cstheme="minorHAnsi"/>
+          <w:sz w:val="24"/>
+          <w:szCs w:val="24"/>
+        </w:rPr>
+        <w:t>Start with an unsorted array</w:t>
+      </w:r>
+    </w:p>
+    <w:p>
+      <w:pPr>
+        <w:pStyle w:val="ListParagraph"/>
+        <w:numPr>
+          <w:ilvl w:val="0"/>
+          <w:numId w:val="12"/>
+        </w:numPr>
+        <w:rPr>
+          <w:rFonts w:cstheme="minorHAnsi"/>
+          <w:color w:val="7F7F7F" w:themeColor="text1" w:themeTint="80"/>
+          <w:sz w:val="24"/>
+          <w:szCs w:val="24"/>
+        </w:rPr>
+      </w:pPr>
+      <w:r>
+        <w:rPr>
+          <w:rFonts w:cstheme="minorHAnsi"/>
+          <w:sz w:val="24"/>
+          <w:szCs w:val="24"/>
+        </w:rPr>
+        <w:t xml:space="preserve">Divide the array into two arrays, </w:t>
+      </w:r>
+      <w:r>
+        <w:rPr>
+          <w:rFonts w:cstheme="minorHAnsi"/>
+          <w:sz w:val="24"/>
+          <w:szCs w:val="24"/>
+        </w:rPr>
+        <w:t>which</w:t>
+      </w:r>
+      <w:r>
+        <w:rPr>
+          <w:rFonts w:cstheme="minorHAnsi"/>
+          <w:sz w:val="24"/>
+          <w:szCs w:val="24"/>
+        </w:rPr>
+        <w:t xml:space="preserve"> are unsorted. The first array is the left array, and the second array is the right array</w:t>
+      </w:r>
+    </w:p>
+    <w:p>
+      <w:pPr>
+        <w:pStyle w:val="ListParagraph"/>
+        <w:numPr>
+          <w:ilvl w:val="0"/>
+          <w:numId w:val="12"/>
+        </w:numPr>
+        <w:rPr>
+          <w:rFonts w:cstheme="minorHAnsi"/>
+          <w:color w:val="7F7F7F" w:themeColor="text1" w:themeTint="80"/>
+          <w:sz w:val="24"/>
+          <w:szCs w:val="24"/>
+        </w:rPr>
+      </w:pPr>
+      <w:r>
+        <w:rPr>
+          <w:rFonts w:cstheme="minorHAnsi"/>
+          <w:sz w:val="24"/>
+          <w:szCs w:val="24"/>
+        </w:rPr>
+        <w:t>Split the left and the right arrays into two arrays each</w:t>
+      </w:r>
+    </w:p>
+    <w:p>
+      <w:pPr>
+        <w:pStyle w:val="ListParagraph"/>
+        <w:numPr>
+          <w:ilvl w:val="0"/>
+          <w:numId w:val="12"/>
+        </w:numPr>
+        <w:rPr>
+          <w:rFonts w:cstheme="minorHAnsi"/>
+          <w:color w:val="7F7F7F" w:themeColor="text1" w:themeTint="80"/>
+          <w:sz w:val="24"/>
+          <w:szCs w:val="24"/>
+        </w:rPr>
+      </w:pPr>
+      <w:r>
+        <w:rPr>
+          <w:rFonts w:cstheme="minorHAnsi"/>
+          <w:sz w:val="24"/>
+          <w:szCs w:val="24"/>
+        </w:rPr>
+        <w:t>Keep splitting until all the arrays have only one element each – these arrays are sorted.</w:t>
+      </w:r>
+    </w:p>
+    <w:p>
+      <w:pPr>
+        <w:pStyle w:val="ListParagraph"/>
+        <w:numPr>
+          <w:ilvl w:val="0"/>
+          <w:numId w:val="12"/>
+        </w:numPr>
+        <w:rPr>
+          <w:rFonts w:cstheme="minorHAnsi"/>
+          <w:color w:val="7F7F7F" w:themeColor="text1" w:themeTint="80"/>
+          <w:sz w:val="24"/>
+          <w:szCs w:val="24"/>
+        </w:rPr>
+      </w:pPr>
+      <w:r>
+        <w:rPr>
+          <w:rFonts w:cstheme="minorHAnsi"/>
+          <w:sz w:val="24"/>
+          <w:szCs w:val="24"/>
+        </w:rPr>
+        <w:t>Merge every left/right pair of sibling arrays into a sorted array</w:t>
+      </w:r>
+    </w:p>
+    <w:p>
+      <w:pPr>
+        <w:pStyle w:val="ListParagraph"/>
+        <w:numPr>
+          <w:ilvl w:val="0"/>
+          <w:numId w:val="12"/>
+        </w:numPr>
+        <w:rPr>
+          <w:rFonts w:cstheme="minorHAnsi"/>
+          <w:color w:val="7F7F7F" w:themeColor="text1" w:themeTint="80"/>
+          <w:sz w:val="24"/>
+          <w:szCs w:val="24"/>
+        </w:rPr>
+      </w:pPr>
+      <w:r>
+        <w:rPr>
+          <w:rFonts w:cstheme="minorHAnsi"/>
+          <w:sz w:val="24"/>
+          <w:szCs w:val="24"/>
+        </w:rPr>
+        <w:lastRenderedPageBreak/>
+        <w:t>After the first merge, we’ll have a bunch of 2-element sorted arrays</w:t>
+      </w:r>
+    </w:p>
+    <w:p>
+      <w:pPr>
+        <w:pStyle w:val="ListParagraph"/>
+        <w:numPr>
+          <w:ilvl w:val="0"/>
+          <w:numId w:val="12"/>
+        </w:numPr>
+        <w:rPr>
+          <w:rFonts w:cstheme="minorHAnsi"/>
+          <w:color w:val="7F7F7F" w:themeColor="text1" w:themeTint="80"/>
+          <w:sz w:val="24"/>
+          <w:szCs w:val="24"/>
+        </w:rPr>
+      </w:pPr>
+      <w:r>
+        <w:rPr>
+          <w:rFonts w:cstheme="minorHAnsi"/>
+          <w:sz w:val="24"/>
+          <w:szCs w:val="24"/>
+        </w:rPr>
+        <w:t>Then merge those sorted arrays (left</w:t>
+      </w:r>
+      <w:r>
+        <w:rPr>
+          <w:rFonts w:cstheme="minorHAnsi"/>
+          <w:sz w:val="24"/>
+          <w:szCs w:val="24"/>
+        </w:rPr>
+        <w:t>/right siblings) to end up with a bunch of 4-element sorted arrays</w:t>
+      </w:r>
+    </w:p>
+    <w:p>
+      <w:pPr>
+        <w:pStyle w:val="ListParagraph"/>
+        <w:numPr>
+          <w:ilvl w:val="0"/>
+          <w:numId w:val="12"/>
+        </w:numPr>
+        <w:rPr>
+          <w:rFonts w:cstheme="minorHAnsi"/>
+          <w:color w:val="7F7F7F" w:themeColor="text1" w:themeTint="80"/>
+          <w:sz w:val="24"/>
+          <w:szCs w:val="24"/>
+        </w:rPr>
+      </w:pPr>
+      <w:r>
+        <w:rPr>
+          <w:rFonts w:cstheme="minorHAnsi"/>
+          <w:sz w:val="24"/>
+          <w:szCs w:val="24"/>
+        </w:rPr>
+        <w:t xml:space="preserve">Repeat until toy have a single sorted array </w:t>
+      </w:r>
+    </w:p>
+    <w:p>
+      <w:pPr>
+        <w:pStyle w:val="ListParagraph"/>
+        <w:numPr>
+          <w:ilvl w:val="0"/>
+          <w:numId w:val="12"/>
+        </w:numPr>
+        <w:rPr>
+          <w:rFonts w:cstheme="minorHAnsi"/>
+          <w:color w:val="7F7F7F" w:themeColor="text1" w:themeTint="80"/>
+          <w:sz w:val="24"/>
+          <w:szCs w:val="24"/>
+        </w:rPr>
+      </w:pPr>
+      <w:r>
+        <w:rPr>
+          <w:rFonts w:cstheme="minorHAnsi"/>
+          <w:sz w:val="24"/>
+          <w:szCs w:val="24"/>
+        </w:rPr>
+        <w:t>Not in place, uses temporary arrays.</w:t>
+      </w:r>
+    </w:p>
+    <w:p>
+      <w:pPr>
+        <w:pStyle w:val="ListParagraph"/>
+        <w:numPr>
+          <w:ilvl w:val="0"/>
+          <w:numId w:val="12"/>
+        </w:numPr>
+        <w:rPr>
+          <w:rFonts w:cstheme="minorHAnsi"/>
+          <w:color w:val="7F7F7F" w:themeColor="text1" w:themeTint="80"/>
+          <w:sz w:val="24"/>
+          <w:szCs w:val="24"/>
+        </w:rPr>
+      </w:pPr>
+      <w:r>
+        <w:rPr>
+          <w:rFonts w:cstheme="minorHAnsi"/>
+          <w:sz w:val="24"/>
+          <w:szCs w:val="24"/>
+        </w:rPr>
+        <w:t>When merging we merge left and right arrays</w:t>
+      </w:r>
+    </w:p>
+    <w:p>
+      <w:pPr>
+        <w:pStyle w:val="ListParagraph"/>
+        <w:numPr>
+          <w:ilvl w:val="0"/>
+          <w:numId w:val="12"/>
+        </w:numPr>
+        <w:rPr>
+          <w:rFonts w:cstheme="minorHAnsi"/>
+          <w:color w:val="7F7F7F" w:themeColor="text1" w:themeTint="80"/>
+          <w:sz w:val="24"/>
+          <w:szCs w:val="24"/>
+        </w:rPr>
+      </w:pPr>
+      <w:r>
+        <w:rPr>
+          <w:rFonts w:cstheme="minorHAnsi"/>
+          <w:sz w:val="24"/>
+          <w:szCs w:val="24"/>
+        </w:rPr>
+        <w:t>We create a temporary array large enough to hold all the elements in the arrays we’re merging</w:t>
+      </w:r>
+    </w:p>
+    <w:p>
+      <w:pPr>
+        <w:pStyle w:val="ListParagraph"/>
+        <w:numPr>
+          <w:ilvl w:val="0"/>
+          <w:numId w:val="12"/>
+        </w:numPr>
+        <w:rPr>
+          <w:rFonts w:cstheme="minorHAnsi"/>
+          <w:color w:val="7F7F7F" w:themeColor="text1" w:themeTint="80"/>
+          <w:sz w:val="24"/>
+          <w:szCs w:val="24"/>
+        </w:rPr>
+      </w:pPr>
+      <w:r>
+        <w:rPr>
+          <w:rFonts w:cstheme="minorHAnsi"/>
+          <w:sz w:val="24"/>
+          <w:szCs w:val="24"/>
+        </w:rPr>
+        <w:t xml:space="preserve">We set I to the first </w:t>
+      </w:r>
+      <w:r>
+        <w:rPr>
+          <w:rFonts w:cstheme="minorHAnsi"/>
+          <w:sz w:val="24"/>
+          <w:szCs w:val="24"/>
+        </w:rPr>
+        <w:t>index</w:t>
+      </w:r>
+      <w:r>
+        <w:rPr>
+          <w:rFonts w:cstheme="minorHAnsi"/>
+          <w:sz w:val="24"/>
+          <w:szCs w:val="24"/>
+        </w:rPr>
+        <w:t xml:space="preserve"> of the left array, and j to the first index of the </w:t>
+      </w:r>
+      <w:r>
+        <w:rPr>
+          <w:rFonts w:cstheme="minorHAnsi"/>
+          <w:sz w:val="24"/>
+          <w:szCs w:val="24"/>
+        </w:rPr>
+        <w:t>right</w:t>
+      </w:r>
+      <w:r>
+        <w:rPr>
+          <w:rFonts w:cstheme="minorHAnsi"/>
+          <w:sz w:val="24"/>
+          <w:szCs w:val="24"/>
+        </w:rPr>
+        <w:t xml:space="preserve"> array</w:t>
+      </w:r>
+    </w:p>
+    <w:p>
+      <w:pPr>
+        <w:pStyle w:val="ListParagraph"/>
+        <w:numPr>
+          <w:ilvl w:val="0"/>
+          <w:numId w:val="12"/>
+        </w:numPr>
+        <w:rPr>
+          <w:rFonts w:cstheme="minorHAnsi"/>
+          <w:color w:val="7F7F7F" w:themeColor="text1" w:themeTint="80"/>
+          <w:sz w:val="24"/>
+          <w:szCs w:val="24"/>
+        </w:rPr>
+      </w:pPr>
+      <w:r>
+        <w:rPr>
+          <w:rFonts w:cstheme="minorHAnsi"/>
+          <w:sz w:val="24"/>
+          <w:szCs w:val="24"/>
+        </w:rPr>
+        <w:t>We compare left[</w:t>
+      </w:r>
+      <w:proofErr w:type="spellStart"/>
+      <w:r>
+        <w:rPr>
+          <w:rFonts w:cstheme="minorHAnsi"/>
+          <w:sz w:val="24"/>
+          <w:szCs w:val="24"/>
+        </w:rPr>
+        <w:t>i</w:t>
+      </w:r>
+      <w:proofErr w:type="spellEnd"/>
+      <w:r>
+        <w:rPr>
+          <w:rFonts w:cstheme="minorHAnsi"/>
+          <w:sz w:val="24"/>
+          <w:szCs w:val="24"/>
+        </w:rPr>
+        <w:t>] to right[j]</w:t>
+      </w:r>
+      <w:r>
+        <w:rPr>
+          <w:rFonts w:cstheme="minorHAnsi"/>
+          <w:sz w:val="24"/>
+          <w:szCs w:val="24"/>
+        </w:rPr>
+        <w:t>, if left is smaller, we copy it to the temp array and increment I by 1, if right is smaller, we copy it to the temp array and increment j by 1.</w:t>
+      </w:r>
+    </w:p>
+    <w:p>
+      <w:pPr>
+        <w:pStyle w:val="ListParagraph"/>
+        <w:numPr>
+          <w:ilvl w:val="0"/>
+          <w:numId w:val="12"/>
+        </w:numPr>
+        <w:rPr>
+          <w:rFonts w:cstheme="minorHAnsi"/>
+          <w:color w:val="7F7F7F" w:themeColor="text1" w:themeTint="80"/>
+          <w:sz w:val="24"/>
+          <w:szCs w:val="24"/>
+        </w:rPr>
+      </w:pPr>
+      <w:r>
+        <w:rPr>
+          <w:rFonts w:cstheme="minorHAnsi"/>
+          <w:color w:val="7F7F7F" w:themeColor="text1" w:themeTint="80"/>
+          <w:sz w:val="24"/>
+          <w:szCs w:val="24"/>
+        </w:rPr>
+        <w:t>We repeat that until all elements in the two arrays have been processed</w:t>
+      </w:r>
+    </w:p>
+    <w:p>
+      <w:pPr>
+        <w:pStyle w:val="ListParagraph"/>
+        <w:numPr>
+          <w:ilvl w:val="0"/>
+          <w:numId w:val="12"/>
+        </w:numPr>
+        <w:rPr>
+          <w:rFonts w:cstheme="minorHAnsi"/>
+          <w:color w:val="7F7F7F" w:themeColor="text1" w:themeTint="80"/>
+          <w:sz w:val="24"/>
+          <w:szCs w:val="24"/>
+        </w:rPr>
+      </w:pPr>
+      <w:r>
+        <w:rPr>
+          <w:rFonts w:cstheme="minorHAnsi"/>
+          <w:color w:val="7F7F7F" w:themeColor="text1" w:themeTint="80"/>
+          <w:sz w:val="24"/>
+          <w:szCs w:val="24"/>
+        </w:rPr>
+        <w:t>At this point the temporary array contains the merged values in sorted order</w:t>
+      </w:r>
+    </w:p>
+    <w:p>
+      <w:pPr>
+        <w:pStyle w:val="ListParagraph"/>
+        <w:numPr>
+          <w:ilvl w:val="0"/>
+          <w:numId w:val="12"/>
+        </w:numPr>
+        <w:rPr>
+          <w:rFonts w:cstheme="minorHAnsi"/>
+          <w:color w:val="7F7F7F" w:themeColor="text1" w:themeTint="80"/>
+          <w:sz w:val="24"/>
+          <w:szCs w:val="24"/>
+        </w:rPr>
+      </w:pPr>
+      <w:r>
+        <w:rPr>
+          <w:rFonts w:cstheme="minorHAnsi"/>
+          <w:color w:val="7F7F7F" w:themeColor="text1" w:themeTint="80"/>
+          <w:sz w:val="24"/>
+          <w:szCs w:val="24"/>
+        </w:rPr>
+        <w:t>We then copy this temporary array back to the original input array, at the correct positions</w:t>
+      </w:r>
+    </w:p>
+    <w:p>
+      <w:pPr>
+        <w:pStyle w:val="ListParagraph"/>
+        <w:numPr>
+          <w:ilvl w:val="0"/>
+          <w:numId w:val="12"/>
+        </w:numPr>
+        <w:rPr>
+          <w:rFonts w:cstheme="minorHAnsi"/>
+          <w:color w:val="7F7F7F" w:themeColor="text1" w:themeTint="80"/>
+          <w:sz w:val="24"/>
+          <w:szCs w:val="24"/>
+        </w:rPr>
+      </w:pPr>
+      <w:r>
+        <w:rPr>
+          <w:rFonts w:cstheme="minorHAnsi"/>
+          <w:color w:val="7F7F7F" w:themeColor="text1" w:themeTint="80"/>
+          <w:sz w:val="24"/>
+          <w:szCs w:val="24"/>
+        </w:rPr>
+        <w:t>The time complexity is O(</w:t>
+      </w:r>
+      <w:proofErr w:type="spellStart"/>
+      <w:r>
+        <w:rPr>
+          <w:rFonts w:cstheme="minorHAnsi"/>
+          <w:color w:val="7F7F7F" w:themeColor="text1" w:themeTint="80"/>
+          <w:sz w:val="24"/>
+          <w:szCs w:val="24"/>
+        </w:rPr>
+        <w:t>nlogn</w:t>
+      </w:r>
+      <w:proofErr w:type="spellEnd"/>
+      <w:r>
+        <w:rPr>
+          <w:rFonts w:cstheme="minorHAnsi"/>
+          <w:color w:val="7F7F7F" w:themeColor="text1" w:themeTint="80"/>
+          <w:sz w:val="24"/>
+          <w:szCs w:val="24"/>
+        </w:rPr>
+        <w:t>) – base 2. We’re repeatedly dividing the array in half during the splitting phase</w:t>
+      </w:r>
+    </w:p>
+    <w:p>
+      <w:pPr>
+        <w:pStyle w:val="ListParagraph"/>
+        <w:numPr>
+          <w:ilvl w:val="0"/>
+          <w:numId w:val="12"/>
+        </w:numPr>
+        <w:rPr>
+          <w:rFonts w:cstheme="minorHAnsi"/>
+          <w:color w:val="7F7F7F" w:themeColor="text1" w:themeTint="80"/>
+          <w:sz w:val="24"/>
+          <w:szCs w:val="24"/>
+        </w:rPr>
+      </w:pPr>
+      <w:r>
+        <w:rPr>
+          <w:rFonts w:cstheme="minorHAnsi"/>
+          <w:color w:val="7F7F7F" w:themeColor="text1" w:themeTint="80"/>
+          <w:sz w:val="24"/>
+          <w:szCs w:val="24"/>
+        </w:rPr>
+        <w:t>Stable algorithm</w:t>
+      </w:r>
+    </w:p>
+    <w:p>
+      <w:pPr>
+        <w:rPr>
+          <w:rFonts w:cstheme="minorHAnsi"/>
+          <w:color w:val="7F7F7F" w:themeColor="text1" w:themeTint="80"/>
           <w:sz w:val="24"/>
           <w:szCs w:val="24"/>
         </w:rPr>
@@ -1929,6 +2915,232 @@
     </w:lvl>
   </w:abstractNum>
   <w:abstractNum w:abstractNumId="2" w15:restartNumberingAfterBreak="0">
+    <w:nsid w:val="14E07FD5"/>
+    <w:multiLevelType w:val="hybridMultilevel"/>
+    <w:tmpl w:val="A92C90BA"/>
+    <w:lvl w:ilvl="0" w:tplc="04090001">
+      <w:start w:val="1"/>
+      <w:numFmt w:val="bullet"/>
+      <w:lvlText w:val=""/>
+      <w:lvlJc w:val="left"/>
+      <w:pPr>
+        <w:ind w:left="720" w:hanging="360"/>
+      </w:pPr>
+      <w:rPr>
+        <w:rFonts w:ascii="Symbol" w:hAnsi="Symbol" w:hint="default"/>
+      </w:rPr>
+    </w:lvl>
+    <w:lvl w:ilvl="1" w:tplc="04090003">
+      <w:start w:val="1"/>
+      <w:numFmt w:val="bullet"/>
+      <w:lvlText w:val="o"/>
+      <w:lvlJc w:val="left"/>
+      <w:pPr>
+        <w:ind w:left="1440" w:hanging="360"/>
+      </w:pPr>
+      <w:rPr>
+        <w:rFonts w:ascii="Courier New" w:hAnsi="Courier New" w:cs="Courier New" w:hint="default"/>
+      </w:rPr>
+    </w:lvl>
+    <w:lvl w:ilvl="2" w:tplc="04090005" w:tentative="1">
+      <w:start w:val="1"/>
+      <w:numFmt w:val="bullet"/>
+      <w:lvlText w:val=""/>
+      <w:lvlJc w:val="left"/>
+      <w:pPr>
+        <w:ind w:left="2160" w:hanging="360"/>
+      </w:pPr>
+      <w:rPr>
+        <w:rFonts w:ascii="Wingdings" w:hAnsi="Wingdings" w:hint="default"/>
+      </w:rPr>
+    </w:lvl>
+    <w:lvl w:ilvl="3" w:tplc="04090001" w:tentative="1">
+      <w:start w:val="1"/>
+      <w:numFmt w:val="bullet"/>
+      <w:lvlText w:val=""/>
+      <w:lvlJc w:val="left"/>
+      <w:pPr>
+        <w:ind w:left="2880" w:hanging="360"/>
+      </w:pPr>
+      <w:rPr>
+        <w:rFonts w:ascii="Symbol" w:hAnsi="Symbol" w:hint="default"/>
+      </w:rPr>
+    </w:lvl>
+    <w:lvl w:ilvl="4" w:tplc="04090003" w:tentative="1">
+      <w:start w:val="1"/>
+      <w:numFmt w:val="bullet"/>
+      <w:lvlText w:val="o"/>
+      <w:lvlJc w:val="left"/>
+      <w:pPr>
+        <w:ind w:left="3600" w:hanging="360"/>
+      </w:pPr>
+      <w:rPr>
+        <w:rFonts w:ascii="Courier New" w:hAnsi="Courier New" w:cs="Courier New" w:hint="default"/>
+      </w:rPr>
+    </w:lvl>
+    <w:lvl w:ilvl="5" w:tplc="04090005" w:tentative="1">
+      <w:start w:val="1"/>
+      <w:numFmt w:val="bullet"/>
+      <w:lvlText w:val=""/>
+      <w:lvlJc w:val="left"/>
+      <w:pPr>
+        <w:ind w:left="4320" w:hanging="360"/>
+      </w:pPr>
+      <w:rPr>
+        <w:rFonts w:ascii="Wingdings" w:hAnsi="Wingdings" w:hint="default"/>
+      </w:rPr>
+    </w:lvl>
+    <w:lvl w:ilvl="6" w:tplc="04090001" w:tentative="1">
+      <w:start w:val="1"/>
+      <w:numFmt w:val="bullet"/>
+      <w:lvlText w:val=""/>
+      <w:lvlJc w:val="left"/>
+      <w:pPr>
+        <w:ind w:left="5040" w:hanging="360"/>
+      </w:pPr>
+      <w:rPr>
+        <w:rFonts w:ascii="Symbol" w:hAnsi="Symbol" w:hint="default"/>
+      </w:rPr>
+    </w:lvl>
+    <w:lvl w:ilvl="7" w:tplc="04090003" w:tentative="1">
+      <w:start w:val="1"/>
+      <w:numFmt w:val="bullet"/>
+      <w:lvlText w:val="o"/>
+      <w:lvlJc w:val="left"/>
+      <w:pPr>
+        <w:ind w:left="5760" w:hanging="360"/>
+      </w:pPr>
+      <w:rPr>
+        <w:rFonts w:ascii="Courier New" w:hAnsi="Courier New" w:cs="Courier New" w:hint="default"/>
+      </w:rPr>
+    </w:lvl>
+    <w:lvl w:ilvl="8" w:tplc="04090005" w:tentative="1">
+      <w:start w:val="1"/>
+      <w:numFmt w:val="bullet"/>
+      <w:lvlText w:val=""/>
+      <w:lvlJc w:val="left"/>
+      <w:pPr>
+        <w:ind w:left="6480" w:hanging="360"/>
+      </w:pPr>
+      <w:rPr>
+        <w:rFonts w:ascii="Wingdings" w:hAnsi="Wingdings" w:hint="default"/>
+      </w:rPr>
+    </w:lvl>
+  </w:abstractNum>
+  <w:abstractNum w:abstractNumId="3" w15:restartNumberingAfterBreak="0">
+    <w:nsid w:val="16102519"/>
+    <w:multiLevelType w:val="hybridMultilevel"/>
+    <w:tmpl w:val="DA604A96"/>
+    <w:lvl w:ilvl="0" w:tplc="04090001">
+      <w:start w:val="1"/>
+      <w:numFmt w:val="bullet"/>
+      <w:lvlText w:val=""/>
+      <w:lvlJc w:val="left"/>
+      <w:pPr>
+        <w:ind w:left="720" w:hanging="360"/>
+      </w:pPr>
+      <w:rPr>
+        <w:rFonts w:ascii="Symbol" w:hAnsi="Symbol" w:hint="default"/>
+      </w:rPr>
+    </w:lvl>
+    <w:lvl w:ilvl="1" w:tplc="04090003" w:tentative="1">
+      <w:start w:val="1"/>
+      <w:numFmt w:val="bullet"/>
+      <w:lvlText w:val="o"/>
+      <w:lvlJc w:val="left"/>
+      <w:pPr>
+        <w:ind w:left="1440" w:hanging="360"/>
+      </w:pPr>
+      <w:rPr>
+        <w:rFonts w:ascii="Courier New" w:hAnsi="Courier New" w:cs="Courier New" w:hint="default"/>
+      </w:rPr>
+    </w:lvl>
+    <w:lvl w:ilvl="2" w:tplc="04090005" w:tentative="1">
+      <w:start w:val="1"/>
+      <w:numFmt w:val="bullet"/>
+      <w:lvlText w:val=""/>
+      <w:lvlJc w:val="left"/>
+      <w:pPr>
+        <w:ind w:left="2160" w:hanging="360"/>
+      </w:pPr>
+      <w:rPr>
+        <w:rFonts w:ascii="Wingdings" w:hAnsi="Wingdings" w:hint="default"/>
+      </w:rPr>
+    </w:lvl>
+    <w:lvl w:ilvl="3" w:tplc="04090001" w:tentative="1">
+      <w:start w:val="1"/>
+      <w:numFmt w:val="bullet"/>
+      <w:lvlText w:val=""/>
+      <w:lvlJc w:val="left"/>
+      <w:pPr>
+        <w:ind w:left="2880" w:hanging="360"/>
+      </w:pPr>
+      <w:rPr>
+        <w:rFonts w:ascii="Symbol" w:hAnsi="Symbol" w:hint="default"/>
+      </w:rPr>
+    </w:lvl>
+    <w:lvl w:ilvl="4" w:tplc="04090003" w:tentative="1">
+      <w:start w:val="1"/>
+      <w:numFmt w:val="bullet"/>
+      <w:lvlText w:val="o"/>
+      <w:lvlJc w:val="left"/>
+      <w:pPr>
+        <w:ind w:left="3600" w:hanging="360"/>
+      </w:pPr>
+      <w:rPr>
+        <w:rFonts w:ascii="Courier New" w:hAnsi="Courier New" w:cs="Courier New" w:hint="default"/>
+      </w:rPr>
+    </w:lvl>
+    <w:lvl w:ilvl="5" w:tplc="04090005" w:tentative="1">
+      <w:start w:val="1"/>
+      <w:numFmt w:val="bullet"/>
+      <w:lvlText w:val=""/>
+      <w:lvlJc w:val="left"/>
+      <w:pPr>
+        <w:ind w:left="4320" w:hanging="360"/>
+      </w:pPr>
+      <w:rPr>
+        <w:rFonts w:ascii="Wingdings" w:hAnsi="Wingdings" w:hint="default"/>
+      </w:rPr>
+    </w:lvl>
+    <w:lvl w:ilvl="6" w:tplc="04090001" w:tentative="1">
+      <w:start w:val="1"/>
+      <w:numFmt w:val="bullet"/>
+      <w:lvlText w:val=""/>
+      <w:lvlJc w:val="left"/>
+      <w:pPr>
+        <w:ind w:left="5040" w:hanging="360"/>
+      </w:pPr>
+      <w:rPr>
+        <w:rFonts w:ascii="Symbol" w:hAnsi="Symbol" w:hint="default"/>
+      </w:rPr>
+    </w:lvl>
+    <w:lvl w:ilvl="7" w:tplc="04090003" w:tentative="1">
+      <w:start w:val="1"/>
+      <w:numFmt w:val="bullet"/>
+      <w:lvlText w:val="o"/>
+      <w:lvlJc w:val="left"/>
+      <w:pPr>
+        <w:ind w:left="5760" w:hanging="360"/>
+      </w:pPr>
+      <w:rPr>
+        <w:rFonts w:ascii="Courier New" w:hAnsi="Courier New" w:cs="Courier New" w:hint="default"/>
+      </w:rPr>
+    </w:lvl>
+    <w:lvl w:ilvl="8" w:tplc="04090005" w:tentative="1">
+      <w:start w:val="1"/>
+      <w:numFmt w:val="bullet"/>
+      <w:lvlText w:val=""/>
+      <w:lvlJc w:val="left"/>
+      <w:pPr>
+        <w:ind w:left="6480" w:hanging="360"/>
+      </w:pPr>
+      <w:rPr>
+        <w:rFonts w:ascii="Wingdings" w:hAnsi="Wingdings" w:hint="default"/>
+      </w:rPr>
+    </w:lvl>
+  </w:abstractNum>
+  <w:abstractNum w:abstractNumId="4" w15:restartNumberingAfterBreak="0">
     <w:nsid w:val="20906CDF"/>
     <w:multiLevelType w:val="hybridMultilevel"/>
     <w:tmpl w:val="9E244A1C"/>
@@ -2045,7 +3257,7 @@
       </w:rPr>
     </w:lvl>
   </w:abstractNum>
-  <w:abstractNum w:abstractNumId="3" w15:restartNumberingAfterBreak="0">
+  <w:abstractNum w:abstractNumId="5" w15:restartNumberingAfterBreak="0">
     <w:nsid w:val="2FCD1454"/>
     <w:multiLevelType w:val="hybridMultilevel"/>
     <w:tmpl w:val="11EA84EE"/>
@@ -2158,7 +3370,7 @@
       </w:rPr>
     </w:lvl>
   </w:abstractNum>
-  <w:abstractNum w:abstractNumId="4" w15:restartNumberingAfterBreak="0">
+  <w:abstractNum w:abstractNumId="6" w15:restartNumberingAfterBreak="0">
     <w:nsid w:val="487E5FEA"/>
     <w:multiLevelType w:val="hybridMultilevel"/>
     <w:tmpl w:val="CEA42220"/>
@@ -2271,7 +3483,7 @@
       </w:rPr>
     </w:lvl>
   </w:abstractNum>
-  <w:abstractNum w:abstractNumId="5" w15:restartNumberingAfterBreak="0">
+  <w:abstractNum w:abstractNumId="7" w15:restartNumberingAfterBreak="0">
     <w:nsid w:val="52A267E3"/>
     <w:multiLevelType w:val="hybridMultilevel"/>
     <w:tmpl w:val="8AB234D6"/>
@@ -2384,7 +3596,7 @@
       </w:rPr>
     </w:lvl>
   </w:abstractNum>
-  <w:abstractNum w:abstractNumId="6" w15:restartNumberingAfterBreak="0">
+  <w:abstractNum w:abstractNumId="8" w15:restartNumberingAfterBreak="0">
     <w:nsid w:val="53A5373C"/>
     <w:multiLevelType w:val="hybridMultilevel"/>
     <w:tmpl w:val="6EE6C57E"/>
@@ -2497,7 +3709,7 @@
       </w:rPr>
     </w:lvl>
   </w:abstractNum>
-  <w:abstractNum w:abstractNumId="7" w15:restartNumberingAfterBreak="0">
+  <w:abstractNum w:abstractNumId="9" w15:restartNumberingAfterBreak="0">
     <w:nsid w:val="5A1115C8"/>
     <w:multiLevelType w:val="hybridMultilevel"/>
     <w:tmpl w:val="BD54D342"/>
@@ -2610,7 +3822,7 @@
       </w:rPr>
     </w:lvl>
   </w:abstractNum>
-  <w:abstractNum w:abstractNumId="8" w15:restartNumberingAfterBreak="0">
+  <w:abstractNum w:abstractNumId="10" w15:restartNumberingAfterBreak="0">
     <w:nsid w:val="5F615311"/>
     <w:multiLevelType w:val="hybridMultilevel"/>
     <w:tmpl w:val="DC6CA134"/>
@@ -2723,7 +3935,7 @@
       </w:rPr>
     </w:lvl>
   </w:abstractNum>
-  <w:abstractNum w:abstractNumId="9" w15:restartNumberingAfterBreak="0">
+  <w:abstractNum w:abstractNumId="11" w15:restartNumberingAfterBreak="0">
     <w:nsid w:val="68AB4355"/>
     <w:multiLevelType w:val="hybridMultilevel"/>
     <w:tmpl w:val="0B203272"/>
@@ -2823,27 +4035,33 @@
     <w:abstractNumId w:val="0"/>
   </w:num>
   <w:num w:numId="3" w16cid:durableId="1047990842">
+    <w:abstractNumId w:val="4"/>
+  </w:num>
+  <w:num w:numId="4" w16cid:durableId="625702526">
+    <w:abstractNumId w:val="11"/>
+  </w:num>
+  <w:num w:numId="5" w16cid:durableId="899944040">
+    <w:abstractNumId w:val="10"/>
+  </w:num>
+  <w:num w:numId="6" w16cid:durableId="1036124314">
+    <w:abstractNumId w:val="7"/>
+  </w:num>
+  <w:num w:numId="7" w16cid:durableId="1471556055">
+    <w:abstractNumId w:val="6"/>
+  </w:num>
+  <w:num w:numId="8" w16cid:durableId="1932355305">
+    <w:abstractNumId w:val="8"/>
+  </w:num>
+  <w:num w:numId="9" w16cid:durableId="1645236538">
+    <w:abstractNumId w:val="9"/>
+  </w:num>
+  <w:num w:numId="10" w16cid:durableId="1210142676">
+    <w:abstractNumId w:val="5"/>
+  </w:num>
+  <w:num w:numId="11" w16cid:durableId="977879347">
     <w:abstractNumId w:val="2"/>
   </w:num>
-  <w:num w:numId="4" w16cid:durableId="625702526">
-    <w:abstractNumId w:val="9"/>
-  </w:num>
-  <w:num w:numId="5" w16cid:durableId="899944040">
-    <w:abstractNumId w:val="8"/>
-  </w:num>
-  <w:num w:numId="6" w16cid:durableId="1036124314">
-    <w:abstractNumId w:val="5"/>
-  </w:num>
-  <w:num w:numId="7" w16cid:durableId="1471556055">
-    <w:abstractNumId w:val="4"/>
-  </w:num>
-  <w:num w:numId="8" w16cid:durableId="1932355305">
-    <w:abstractNumId w:val="6"/>
-  </w:num>
-  <w:num w:numId="9" w16cid:durableId="1645236538">
-    <w:abstractNumId w:val="7"/>
-  </w:num>
-  <w:num w:numId="10" w16cid:durableId="1210142676">
+  <w:num w:numId="12" w16cid:durableId="1840733046">
     <w:abstractNumId w:val="3"/>
   </w:num>
 </w:numbering>

</xml_diff>